<commit_message>
api to chat ui, update payload token, middlware and fix api chat
</commit_message>
<xml_diff>
--- a/docs/api_docs.docx
+++ b/docs/api_docs.docx
@@ -1,6 +1,6 @@
 
 <file path=word/document.xml><?xml version="1.0" encoding="utf-8"?>
-<w:document xmlns:wpc="http://schemas.microsoft.com/office/word/2010/wordprocessingCanvas" xmlns:cx="http://schemas.microsoft.com/office/drawing/2014/chartex" xmlns:cx1="http://schemas.microsoft.com/office/drawing/2015/9/8/chartex" xmlns:cx2="http://schemas.microsoft.com/office/drawing/2015/10/21/chartex" xmlns:cx3="http://schemas.microsoft.com/office/drawing/2016/5/9/chartex" xmlns:cx4="http://schemas.microsoft.com/office/drawing/2016/5/10/chartex" xmlns:cx5="http://schemas.microsoft.com/office/drawing/2016/5/11/chartex" xmlns:cx6="http://schemas.microsoft.com/office/drawing/2016/5/12/chartex" xmlns:cx7="http://schemas.microsoft.com/office/drawing/2016/5/13/chartex" xmlns:cx8="http://schemas.microsoft.com/office/drawing/2016/5/14/chartex" xmlns:mc="http://schemas.openxmlformats.org/markup-compatibility/2006" xmlns:aink="http://schemas.microsoft.com/office/drawing/2016/ink" xmlns:am3d="http://schemas.microsoft.com/office/drawing/2017/model3d" xmlns:o="urn:schemas-microsoft-com:office:office" xmlns:oel="http://schemas.microsoft.com/office/2019/extlst" xmlns:r="http://schemas.openxmlformats.org/officeDocument/2006/relationships" xmlns:m="http://schemas.openxmlformats.org/officeDocument/2006/math" xmlns:v="urn:schemas-microsoft-com:vml" xmlns:wp14="http://schemas.microsoft.com/office/word/2010/wordprocessingDrawing" xmlns:wp="http://schemas.openxmlformats.org/drawingml/2006/wordprocessingDrawing" xmlns:w10="urn:schemas-microsoft-com:office:word" xmlns:w="http://schemas.openxmlformats.org/wordprocessingml/2006/main" xmlns:w14="http://schemas.microsoft.com/office/word/2010/wordml" xmlns:w15="http://schemas.microsoft.com/office/word/2012/wordml" xmlns:w16cex="http://schemas.microsoft.com/office/word/2018/wordml/cex" xmlns:w16cid="http://schemas.microsoft.com/office/word/2016/wordml/cid" xmlns:w16="http://schemas.microsoft.com/office/word/2018/wordml" xmlns:w16du="http://schemas.microsoft.com/office/word/2023/wordml/word16du" xmlns:w16sdtdh="http://schemas.microsoft.com/office/word/2020/wordml/sdtdatahash" xmlns:w16se="http://schemas.microsoft.com/office/word/2015/wordml/symex" xmlns:wpg="http://schemas.microsoft.com/office/word/2010/wordprocessingGroup" xmlns:wpi="http://schemas.microsoft.com/office/word/2010/wordprocessingInk" xmlns:wne="http://schemas.microsoft.com/office/word/2006/wordml" xmlns:wps="http://schemas.microsoft.com/office/word/2010/wordprocessingShape" mc:Ignorable="w14 w15 w16se w16cid w16 w16cex w16sdtdh w16du wp14">
+<w:document xmlns:wpc="http://schemas.microsoft.com/office/word/2010/wordprocessingCanvas" xmlns:cx="http://schemas.microsoft.com/office/drawing/2014/chartex" xmlns:cx1="http://schemas.microsoft.com/office/drawing/2015/9/8/chartex" xmlns:cx2="http://schemas.microsoft.com/office/drawing/2015/10/21/chartex" xmlns:cx3="http://schemas.microsoft.com/office/drawing/2016/5/9/chartex" xmlns:cx4="http://schemas.microsoft.com/office/drawing/2016/5/10/chartex" xmlns:cx5="http://schemas.microsoft.com/office/drawing/2016/5/11/chartex" xmlns:cx6="http://schemas.microsoft.com/office/drawing/2016/5/12/chartex" xmlns:cx7="http://schemas.microsoft.com/office/drawing/2016/5/13/chartex" xmlns:cx8="http://schemas.microsoft.com/office/drawing/2016/5/14/chartex" xmlns:mc="http://schemas.openxmlformats.org/markup-compatibility/2006" xmlns:aink="http://schemas.microsoft.com/office/drawing/2016/ink" xmlns:am3d="http://schemas.microsoft.com/office/drawing/2017/model3d" xmlns:o="urn:schemas-microsoft-com:office:office" xmlns:oel="http://schemas.microsoft.com/office/2019/extlst" xmlns:r="http://schemas.openxmlformats.org/officeDocument/2006/relationships" xmlns:m="http://schemas.openxmlformats.org/officeDocument/2006/math" xmlns:v="urn:schemas-microsoft-com:vml" xmlns:wp14="http://schemas.microsoft.com/office/word/2010/wordprocessingDrawing" xmlns:wp="http://schemas.openxmlformats.org/drawingml/2006/wordprocessingDrawing" xmlns:w10="urn:schemas-microsoft-com:office:word" xmlns:w="http://schemas.openxmlformats.org/wordprocessingml/2006/main" xmlns:w14="http://schemas.microsoft.com/office/word/2010/wordml" xmlns:w15="http://schemas.microsoft.com/office/word/2012/wordml" xmlns:w16cex="http://schemas.microsoft.com/office/word/2018/wordml/cex" xmlns:w16cid="http://schemas.microsoft.com/office/word/2016/wordml/cid" xmlns:w16="http://schemas.microsoft.com/office/word/2018/wordml" xmlns:w16du="http://schemas.microsoft.com/office/word/2023/wordml/word16du" xmlns:w16sdtdh="http://schemas.microsoft.com/office/word/2020/wordml/sdtdatahash" xmlns:w16sdtfl="http://schemas.microsoft.com/office/word/2024/wordml/sdtformatlock" xmlns:w16se="http://schemas.microsoft.com/office/word/2015/wordml/symex" xmlns:wpg="http://schemas.microsoft.com/office/word/2010/wordprocessingGroup" xmlns:wpi="http://schemas.microsoft.com/office/word/2010/wordprocessingInk" xmlns:wne="http://schemas.microsoft.com/office/word/2006/wordml" xmlns:wps="http://schemas.microsoft.com/office/word/2010/wordprocessingShape" mc:Ignorable="w14 w15 w16se w16cid w16 w16cex w16sdtdh w16sdtfl w16du wp14">
   <w:body>
     <w:p>
       <w:pPr>
@@ -259,25 +259,7 @@
           <w:szCs w:val="24"/>
           <w:lang w:val="en-US"/>
         </w:rPr>
-        <w:t xml:space="preserve"> </w:t>
-      </w:r>
-      <w:r>
-        <w:rPr>
-          <w:rFonts w:cstheme="minorHAnsi"/>
-          <w:sz w:val="24"/>
-          <w:szCs w:val="24"/>
-          <w:lang w:val="en-US"/>
-        </w:rPr>
-        <w:t>(string, độ dài 8-16, bắt buộc)</w:t>
-      </w:r>
-      <w:r>
-        <w:rPr>
-          <w:rFonts w:cstheme="minorHAnsi"/>
-          <w:sz w:val="24"/>
-          <w:szCs w:val="24"/>
-          <w:lang w:val="en-US"/>
-        </w:rPr>
-        <w:t xml:space="preserve"> Mật khẩu</w:t>
+        <w:t xml:space="preserve"> (string, độ dài 8-16, bắt buộc) Mật khẩu</w:t>
       </w:r>
     </w:p>
     <w:p>
@@ -756,16 +738,7 @@
           <w:szCs w:val="24"/>
           <w:lang w:val="en-US"/>
         </w:rPr>
-        <w:t xml:space="preserve"> /api/</w:t>
-      </w:r>
-      <w:r>
-        <w:rPr>
-          <w:rFonts w:cstheme="minorHAnsi"/>
-          <w:sz w:val="24"/>
-          <w:szCs w:val="24"/>
-          <w:lang w:val="en-US"/>
-        </w:rPr>
-        <w:t>login</w:t>
+        <w:t xml:space="preserve"> /api/login</w:t>
       </w:r>
     </w:p>
     <w:p>
@@ -1165,25 +1138,7 @@
           <w:szCs w:val="24"/>
           <w:lang w:val="en-US"/>
         </w:rPr>
-        <w:t>400</w:t>
-      </w:r>
-      <w:r>
-        <w:rPr>
-          <w:rFonts w:cstheme="minorHAnsi"/>
-          <w:sz w:val="24"/>
-          <w:szCs w:val="24"/>
-          <w:lang w:val="en-US"/>
-        </w:rPr>
-        <w:t>:</w:t>
-      </w:r>
-      <w:r>
-        <w:rPr>
-          <w:rFonts w:cstheme="minorHAnsi"/>
-          <w:sz w:val="24"/>
-          <w:szCs w:val="24"/>
-          <w:lang w:val="en-US"/>
-        </w:rPr>
-        <w:t xml:space="preserve"> Mật khẩu không đúng</w:t>
+        <w:t>400: Mật khẩu không đúng</w:t>
       </w:r>
     </w:p>
     <w:p>
@@ -1207,16 +1162,7 @@
           <w:szCs w:val="24"/>
           <w:lang w:val="en-US"/>
         </w:rPr>
-        <w:t>404</w:t>
-      </w:r>
-      <w:r>
-        <w:rPr>
-          <w:rFonts w:cstheme="minorHAnsi"/>
-          <w:sz w:val="24"/>
-          <w:szCs w:val="24"/>
-          <w:lang w:val="en-US"/>
-        </w:rPr>
-        <w:t xml:space="preserve">: </w:t>
+        <w:t xml:space="preserve">404: </w:t>
       </w:r>
       <w:r>
         <w:rPr>
@@ -1400,16 +1346,7 @@
           <w:szCs w:val="24"/>
           <w:lang w:val="en-US"/>
         </w:rPr>
-        <w:t xml:space="preserve"> /api/</w:t>
-      </w:r>
-      <w:r>
-        <w:rPr>
-          <w:rFonts w:cstheme="minorHAnsi"/>
-          <w:sz w:val="24"/>
-          <w:szCs w:val="24"/>
-          <w:lang w:val="en-US"/>
-        </w:rPr>
-        <w:t>user</w:t>
+        <w:t xml:space="preserve"> /api/user</w:t>
       </w:r>
     </w:p>
     <w:p>
@@ -2215,16 +2152,7 @@
           <w:szCs w:val="24"/>
           <w:lang w:val="en-US"/>
         </w:rPr>
-        <w:t>503</w:t>
-      </w:r>
-      <w:r>
-        <w:rPr>
-          <w:rFonts w:cstheme="minorHAnsi"/>
-          <w:sz w:val="24"/>
-          <w:szCs w:val="24"/>
-          <w:lang w:val="en-US"/>
-        </w:rPr>
-        <w:t xml:space="preserve">: </w:t>
+        <w:t xml:space="preserve">503: </w:t>
       </w:r>
       <w:r>
         <w:rPr>
@@ -2605,16 +2533,7 @@
           <w:szCs w:val="24"/>
           <w:lang w:val="en-US"/>
         </w:rPr>
-        <w:t xml:space="preserve">400: </w:t>
-      </w:r>
-      <w:r>
-        <w:rPr>
-          <w:rFonts w:cstheme="minorHAnsi"/>
-          <w:sz w:val="24"/>
-          <w:szCs w:val="24"/>
-          <w:lang w:val="en-US"/>
-        </w:rPr>
-        <w:t xml:space="preserve">Không thể cập nhật </w:t>
+        <w:t xml:space="preserve">400: Không thể cập nhật </w:t>
       </w:r>
       <w:r>
         <w:rPr>
@@ -2942,16 +2861,7 @@
           <w:szCs w:val="24"/>
           <w:lang w:val="en-US"/>
         </w:rPr>
-        <w:t>Mẫu body</w:t>
-      </w:r>
-      <w:r>
-        <w:rPr>
-          <w:rFonts w:cstheme="minorHAnsi"/>
-          <w:sz w:val="24"/>
-          <w:szCs w:val="24"/>
-          <w:lang w:val="en-US"/>
-        </w:rPr>
-        <w:t xml:space="preserve">: </w:t>
+        <w:t xml:space="preserve">Mẫu body: </w:t>
       </w:r>
     </w:p>
     <w:p>
@@ -3373,16 +3283,7 @@
           <w:szCs w:val="24"/>
           <w:lang w:val="en-US"/>
         </w:rPr>
-        <w:t xml:space="preserve"> </w:t>
-      </w:r>
-      <w:r>
-        <w:rPr>
-          <w:rFonts w:cstheme="minorHAnsi"/>
-          <w:sz w:val="24"/>
-          <w:szCs w:val="24"/>
-          <w:lang w:val="en-US"/>
-        </w:rPr>
-        <w:t>Dự đoán nghề nghiệp</w:t>
+        <w:t xml:space="preserve"> Dự đoán nghề nghiệp</w:t>
       </w:r>
     </w:p>
     <w:p>
@@ -4115,16 +4016,7 @@
           <w:szCs w:val="24"/>
           <w:lang w:val="en-US"/>
         </w:rPr>
-        <w:t>503</w:t>
-      </w:r>
-      <w:r>
-        <w:rPr>
-          <w:rFonts w:cstheme="minorHAnsi"/>
-          <w:sz w:val="24"/>
-          <w:szCs w:val="24"/>
-          <w:lang w:val="en-US"/>
-        </w:rPr>
-        <w:t xml:space="preserve">: </w:t>
+        <w:t xml:space="preserve">503: </w:t>
       </w:r>
       <w:r>
         <w:rPr>
@@ -4224,152 +4116,136 @@
           <w:rFonts w:asciiTheme="minorHAnsi" w:hAnsiTheme="minorHAnsi" w:cstheme="minorHAnsi"/>
           <w:lang w:val="en-US"/>
         </w:rPr>
+        <w:t xml:space="preserve"> tập</w:t>
+      </w:r>
+      <w:r>
+        <w:rPr>
+          <w:rFonts w:asciiTheme="minorHAnsi" w:hAnsiTheme="minorHAnsi" w:cstheme="minorHAnsi"/>
+          <w:lang w:val="en-US"/>
+        </w:rPr>
+        <w:t xml:space="preserve"> (theo chủ đề)</w:t>
+      </w:r>
+    </w:p>
+    <w:p>
+      <w:pPr>
+        <w:pStyle w:val="ListParagraph"/>
+        <w:numPr>
+          <w:ilvl w:val="0"/>
+          <w:numId w:val="2"/>
+        </w:numPr>
+        <w:rPr>
+          <w:rFonts w:cstheme="minorHAnsi"/>
+          <w:sz w:val="24"/>
+          <w:szCs w:val="24"/>
+          <w:lang w:val="en-US"/>
+        </w:rPr>
+      </w:pPr>
+      <w:r>
+        <w:rPr>
+          <w:rFonts w:cstheme="minorHAnsi"/>
+          <w:sz w:val="24"/>
+          <w:szCs w:val="24"/>
+          <w:lang w:val="en-US"/>
+        </w:rPr>
+        <w:t xml:space="preserve">Phương thức: </w:t>
+      </w:r>
+      <w:r>
+        <w:rPr>
+          <w:rFonts w:cstheme="minorHAnsi"/>
+          <w:sz w:val="24"/>
+          <w:szCs w:val="24"/>
+          <w:lang w:val="en-US"/>
+        </w:rPr>
+        <w:t>POST</w:t>
+      </w:r>
+    </w:p>
+    <w:p>
+      <w:pPr>
+        <w:pStyle w:val="ListParagraph"/>
+        <w:numPr>
+          <w:ilvl w:val="0"/>
+          <w:numId w:val="2"/>
+        </w:numPr>
+        <w:rPr>
+          <w:rFonts w:cstheme="minorHAnsi"/>
+          <w:sz w:val="24"/>
+          <w:szCs w:val="24"/>
+        </w:rPr>
+      </w:pPr>
+      <w:r>
+        <w:rPr>
+          <w:rFonts w:cstheme="minorHAnsi"/>
+          <w:sz w:val="24"/>
+          <w:szCs w:val="24"/>
+          <w:lang w:val="en-US"/>
+        </w:rPr>
+        <w:t>Endpoint:</w:t>
+      </w:r>
+      <w:r>
+        <w:rPr>
+          <w:rFonts w:cstheme="minorHAnsi"/>
+          <w:sz w:val="24"/>
+          <w:szCs w:val="24"/>
+          <w:lang w:val="en-US"/>
+        </w:rPr>
+        <w:t xml:space="preserve"> /api</w:t>
+      </w:r>
+      <w:r>
+        <w:rPr>
+          <w:rFonts w:cstheme="minorHAnsi"/>
+          <w:sz w:val="24"/>
+          <w:szCs w:val="24"/>
+        </w:rPr>
+        <w:t>/</w:t>
+      </w:r>
+      <w:r>
+        <w:rPr>
+          <w:rFonts w:cstheme="minorHAnsi"/>
+          <w:sz w:val="24"/>
+          <w:szCs w:val="24"/>
+        </w:rPr>
+        <w:t>studyMaterials/search</w:t>
+      </w:r>
+    </w:p>
+    <w:p>
+      <w:pPr>
+        <w:pStyle w:val="ListParagraph"/>
+        <w:numPr>
+          <w:ilvl w:val="0"/>
+          <w:numId w:val="2"/>
+        </w:numPr>
+        <w:rPr>
+          <w:rFonts w:cstheme="minorHAnsi"/>
+          <w:sz w:val="24"/>
+          <w:szCs w:val="24"/>
+        </w:rPr>
+      </w:pPr>
+      <w:r>
+        <w:rPr>
+          <w:rFonts w:cstheme="minorHAnsi"/>
+          <w:sz w:val="24"/>
+          <w:szCs w:val="24"/>
+          <w:lang w:val="en-US"/>
+        </w:rPr>
+        <w:t>Mô tả:</w:t>
+      </w:r>
+      <w:r>
+        <w:rPr>
+          <w:rFonts w:cstheme="minorHAnsi"/>
+          <w:sz w:val="24"/>
+          <w:szCs w:val="24"/>
+          <w:lang w:val="en-US"/>
+        </w:rPr>
         <w:t xml:space="preserve"> </w:t>
       </w:r>
       <w:r>
         <w:rPr>
-          <w:rFonts w:asciiTheme="minorHAnsi" w:hAnsiTheme="minorHAnsi" w:cstheme="minorHAnsi"/>
-          <w:lang w:val="en-US"/>
-        </w:rPr>
-        <w:t>tập</w:t>
-      </w:r>
-      <w:r>
-        <w:rPr>
-          <w:rFonts w:asciiTheme="minorHAnsi" w:hAnsiTheme="minorHAnsi" w:cstheme="minorHAnsi"/>
-          <w:lang w:val="en-US"/>
-        </w:rPr>
-        <w:t xml:space="preserve"> (theo chủ đề)</w:t>
-      </w:r>
-    </w:p>
-    <w:p>
-      <w:pPr>
-        <w:pStyle w:val="ListParagraph"/>
-        <w:numPr>
-          <w:ilvl w:val="0"/>
-          <w:numId w:val="2"/>
-        </w:numPr>
-        <w:rPr>
-          <w:rFonts w:cstheme="minorHAnsi"/>
-          <w:sz w:val="24"/>
-          <w:szCs w:val="24"/>
-          <w:lang w:val="en-US"/>
-        </w:rPr>
-      </w:pPr>
-      <w:r>
-        <w:rPr>
-          <w:rFonts w:cstheme="minorHAnsi"/>
-          <w:sz w:val="24"/>
-          <w:szCs w:val="24"/>
-          <w:lang w:val="en-US"/>
-        </w:rPr>
-        <w:t xml:space="preserve">Phương thức: </w:t>
-      </w:r>
-      <w:r>
-        <w:rPr>
-          <w:rFonts w:cstheme="minorHAnsi"/>
-          <w:sz w:val="24"/>
-          <w:szCs w:val="24"/>
-          <w:lang w:val="en-US"/>
-        </w:rPr>
-        <w:t>POST</w:t>
-      </w:r>
-    </w:p>
-    <w:p>
-      <w:pPr>
-        <w:pStyle w:val="ListParagraph"/>
-        <w:numPr>
-          <w:ilvl w:val="0"/>
-          <w:numId w:val="2"/>
-        </w:numPr>
-        <w:rPr>
-          <w:rFonts w:cstheme="minorHAnsi"/>
-          <w:sz w:val="24"/>
-          <w:szCs w:val="24"/>
-        </w:rPr>
-      </w:pPr>
-      <w:r>
-        <w:rPr>
-          <w:rFonts w:cstheme="minorHAnsi"/>
-          <w:sz w:val="24"/>
-          <w:szCs w:val="24"/>
-          <w:lang w:val="en-US"/>
-        </w:rPr>
-        <w:t>Endpoint:</w:t>
-      </w:r>
-      <w:r>
-        <w:rPr>
-          <w:rFonts w:cstheme="minorHAnsi"/>
-          <w:sz w:val="24"/>
-          <w:szCs w:val="24"/>
-          <w:lang w:val="en-US"/>
-        </w:rPr>
-        <w:t xml:space="preserve"> /api</w:t>
-      </w:r>
-      <w:r>
-        <w:rPr>
-          <w:rFonts w:cstheme="minorHAnsi"/>
-          <w:sz w:val="24"/>
-          <w:szCs w:val="24"/>
-        </w:rPr>
-        <w:t>/</w:t>
-      </w:r>
-      <w:r>
-        <w:rPr>
-          <w:rFonts w:cstheme="minorHAnsi"/>
-          <w:sz w:val="24"/>
-          <w:szCs w:val="24"/>
-        </w:rPr>
-        <w:t>studyMaterials/search</w:t>
-      </w:r>
-    </w:p>
-    <w:p>
-      <w:pPr>
-        <w:pStyle w:val="ListParagraph"/>
-        <w:numPr>
-          <w:ilvl w:val="0"/>
-          <w:numId w:val="2"/>
-        </w:numPr>
-        <w:rPr>
-          <w:rFonts w:cstheme="minorHAnsi"/>
-          <w:sz w:val="24"/>
-          <w:szCs w:val="24"/>
-        </w:rPr>
-      </w:pPr>
-      <w:r>
-        <w:rPr>
-          <w:rFonts w:cstheme="minorHAnsi"/>
-          <w:sz w:val="24"/>
-          <w:szCs w:val="24"/>
-          <w:lang w:val="en-US"/>
-        </w:rPr>
-        <w:t>Mô tả:</w:t>
-      </w:r>
-      <w:r>
-        <w:rPr>
-          <w:rFonts w:cstheme="minorHAnsi"/>
-          <w:sz w:val="24"/>
-          <w:szCs w:val="24"/>
-          <w:lang w:val="en-US"/>
-        </w:rPr>
-        <w:t xml:space="preserve"> </w:t>
-      </w:r>
-      <w:r>
-        <w:rPr>
-          <w:rFonts w:cstheme="minorHAnsi"/>
-          <w:sz w:val="24"/>
-          <w:szCs w:val="24"/>
-          <w:lang w:val="en-US"/>
-        </w:rPr>
-        <w:t>Tìm kiếm tài liệu học tập</w:t>
-      </w:r>
-      <w:r>
-        <w:rPr>
-          <w:rFonts w:cstheme="minorHAnsi"/>
-          <w:sz w:val="24"/>
-          <w:szCs w:val="24"/>
-          <w:lang w:val="en-US"/>
-        </w:rPr>
-        <w:t xml:space="preserve"> theo chủ đề</w:t>
+          <w:rFonts w:cstheme="minorHAnsi"/>
+          <w:sz w:val="24"/>
+          <w:szCs w:val="24"/>
+          <w:lang w:val="en-US"/>
+        </w:rPr>
+        <w:t>Tìm kiếm tài liệu học tập theo chủ đề</w:t>
       </w:r>
     </w:p>
     <w:p>
@@ -4776,28 +4652,143 @@
           <w:rFonts w:asciiTheme="minorHAnsi" w:hAnsiTheme="minorHAnsi" w:cstheme="minorHAnsi"/>
           <w:lang w:val="en-US"/>
         </w:rPr>
+        <w:t xml:space="preserve"> (theo chủ đề</w:t>
+      </w:r>
+      <w:r>
+        <w:rPr>
+          <w:rFonts w:asciiTheme="minorHAnsi" w:hAnsiTheme="minorHAnsi" w:cstheme="minorHAnsi"/>
+          <w:lang w:val="en-US"/>
+        </w:rPr>
+        <w:t>, đã phân trang</w:t>
+      </w:r>
+      <w:r>
+        <w:rPr>
+          <w:rFonts w:asciiTheme="minorHAnsi" w:hAnsiTheme="minorHAnsi" w:cstheme="minorHAnsi"/>
+          <w:lang w:val="en-US"/>
+        </w:rPr>
+        <w:t>)</w:t>
+      </w:r>
+    </w:p>
+    <w:p>
+      <w:pPr>
+        <w:pStyle w:val="ListParagraph"/>
+        <w:numPr>
+          <w:ilvl w:val="0"/>
+          <w:numId w:val="2"/>
+        </w:numPr>
+        <w:rPr>
+          <w:rFonts w:cstheme="minorHAnsi"/>
+          <w:sz w:val="24"/>
+          <w:szCs w:val="24"/>
+          <w:lang w:val="en-US"/>
+        </w:rPr>
+      </w:pPr>
+      <w:r>
+        <w:rPr>
+          <w:rFonts w:cstheme="minorHAnsi"/>
+          <w:sz w:val="24"/>
+          <w:szCs w:val="24"/>
+          <w:lang w:val="en-US"/>
+        </w:rPr>
+        <w:t xml:space="preserve">Phương thức: </w:t>
+      </w:r>
+      <w:r>
+        <w:rPr>
+          <w:rFonts w:cstheme="minorHAnsi"/>
+          <w:sz w:val="24"/>
+          <w:szCs w:val="24"/>
+          <w:lang w:val="en-US"/>
+        </w:rPr>
+        <w:t>GET</w:t>
+      </w:r>
+    </w:p>
+    <w:p>
+      <w:pPr>
+        <w:pStyle w:val="ListParagraph"/>
+        <w:numPr>
+          <w:ilvl w:val="0"/>
+          <w:numId w:val="2"/>
+        </w:numPr>
+        <w:rPr>
+          <w:rFonts w:cstheme="minorHAnsi"/>
+          <w:sz w:val="24"/>
+          <w:szCs w:val="24"/>
+        </w:rPr>
+      </w:pPr>
+      <w:r>
+        <w:rPr>
+          <w:rFonts w:cstheme="minorHAnsi"/>
+          <w:sz w:val="24"/>
+          <w:szCs w:val="24"/>
+          <w:lang w:val="en-US"/>
+        </w:rPr>
+        <w:t>Endpoint:</w:t>
+      </w:r>
+      <w:r>
+        <w:rPr>
+          <w:rFonts w:cstheme="minorHAnsi"/>
+          <w:sz w:val="24"/>
+          <w:szCs w:val="24"/>
+          <w:lang w:val="en-US"/>
+        </w:rPr>
+        <w:t xml:space="preserve"> /api</w:t>
+      </w:r>
+      <w:r>
+        <w:rPr>
+          <w:rFonts w:cstheme="minorHAnsi"/>
+          <w:sz w:val="24"/>
+          <w:szCs w:val="24"/>
+        </w:rPr>
+        <w:t>/</w:t>
+      </w:r>
+      <w:r>
+        <w:rPr>
+          <w:rFonts w:cstheme="minorHAnsi"/>
+          <w:sz w:val="24"/>
+          <w:szCs w:val="24"/>
+        </w:rPr>
+        <w:t>studyMaterials</w:t>
+      </w:r>
+    </w:p>
+    <w:p>
+      <w:pPr>
+        <w:pStyle w:val="ListParagraph"/>
+        <w:numPr>
+          <w:ilvl w:val="0"/>
+          <w:numId w:val="2"/>
+        </w:numPr>
+        <w:rPr>
+          <w:rFonts w:cstheme="minorHAnsi"/>
+          <w:sz w:val="24"/>
+          <w:szCs w:val="24"/>
+        </w:rPr>
+      </w:pPr>
+      <w:r>
+        <w:rPr>
+          <w:rFonts w:cstheme="minorHAnsi"/>
+          <w:sz w:val="24"/>
+          <w:szCs w:val="24"/>
+          <w:lang w:val="en-US"/>
+        </w:rPr>
+        <w:t>Mô tả:</w:t>
+      </w:r>
+      <w:r>
+        <w:rPr>
+          <w:rFonts w:cstheme="minorHAnsi"/>
+          <w:sz w:val="24"/>
+          <w:szCs w:val="24"/>
+          <w:lang w:val="en-US"/>
+        </w:rPr>
         <w:t xml:space="preserve"> </w:t>
       </w:r>
       <w:r>
         <w:rPr>
-          <w:rFonts w:asciiTheme="minorHAnsi" w:hAnsiTheme="minorHAnsi" w:cstheme="minorHAnsi"/>
-          <w:lang w:val="en-US"/>
-        </w:rPr>
-        <w:t>(theo chủ đề</w:t>
-      </w:r>
-      <w:r>
-        <w:rPr>
-          <w:rFonts w:asciiTheme="minorHAnsi" w:hAnsiTheme="minorHAnsi" w:cstheme="minorHAnsi"/>
-          <w:lang w:val="en-US"/>
-        </w:rPr>
-        <w:t>, đã phân trang</w:t>
-      </w:r>
-      <w:r>
-        <w:rPr>
-          <w:rFonts w:asciiTheme="minorHAnsi" w:hAnsiTheme="minorHAnsi" w:cstheme="minorHAnsi"/>
-          <w:lang w:val="en-US"/>
-        </w:rPr>
-        <w:t>)</w:t>
+          <w:rFonts w:cstheme="minorHAnsi"/>
+          <w:sz w:val="24"/>
+          <w:szCs w:val="24"/>
+          <w:lang w:val="en-US"/>
+        </w:rPr>
+        <w:t>Lấy ra các tài liệu học tập theo chủ đề</w:t>
       </w:r>
     </w:p>
     <w:p>
@@ -4811,26 +4802,70 @@
           <w:rFonts w:cstheme="minorHAnsi"/>
           <w:sz w:val="24"/>
           <w:szCs w:val="24"/>
-          <w:lang w:val="en-US"/>
-        </w:rPr>
-      </w:pPr>
-      <w:r>
-        <w:rPr>
-          <w:rFonts w:cstheme="minorHAnsi"/>
-          <w:sz w:val="24"/>
-          <w:szCs w:val="24"/>
-          <w:lang w:val="en-US"/>
-        </w:rPr>
-        <w:t xml:space="preserve">Phương thức: </w:t>
-      </w:r>
-      <w:r>
-        <w:rPr>
-          <w:rFonts w:cstheme="minorHAnsi"/>
-          <w:sz w:val="24"/>
-          <w:szCs w:val="24"/>
-          <w:lang w:val="en-US"/>
-        </w:rPr>
-        <w:t>GET</w:t>
+        </w:rPr>
+      </w:pPr>
+      <w:r>
+        <w:rPr>
+          <w:rFonts w:cstheme="minorHAnsi"/>
+          <w:sz w:val="24"/>
+          <w:szCs w:val="24"/>
+          <w:lang w:val="en-US"/>
+        </w:rPr>
+        <w:t xml:space="preserve">Header: </w:t>
+      </w:r>
+    </w:p>
+    <w:p>
+      <w:pPr>
+        <w:pStyle w:val="ListParagraph"/>
+        <w:numPr>
+          <w:ilvl w:val="1"/>
+          <w:numId w:val="2"/>
+        </w:numPr>
+        <w:rPr>
+          <w:rFonts w:cstheme="minorHAnsi"/>
+          <w:sz w:val="24"/>
+          <w:szCs w:val="24"/>
+        </w:rPr>
+      </w:pPr>
+      <w:r>
+        <w:rPr>
+          <w:rFonts w:cstheme="minorHAnsi"/>
+          <w:sz w:val="24"/>
+          <w:szCs w:val="24"/>
+          <w:lang w:val="en-US"/>
+        </w:rPr>
+        <w:t xml:space="preserve">Key: </w:t>
+      </w:r>
+      <w:r>
+        <w:rPr>
+          <w:rFonts w:cstheme="minorHAnsi"/>
+          <w:sz w:val="24"/>
+          <w:szCs w:val="24"/>
+        </w:rPr>
+        <w:t>Authorization</w:t>
+      </w:r>
+    </w:p>
+    <w:p>
+      <w:pPr>
+        <w:pStyle w:val="ListParagraph"/>
+        <w:numPr>
+          <w:ilvl w:val="1"/>
+          <w:numId w:val="2"/>
+        </w:numPr>
+        <w:rPr>
+          <w:rFonts w:cstheme="minorHAnsi"/>
+          <w:sz w:val="24"/>
+          <w:szCs w:val="24"/>
+        </w:rPr>
+      </w:pPr>
+      <w:r>
+        <w:rPr>
+          <w:rFonts w:cstheme="minorHAnsi"/>
+          <w:sz w:val="24"/>
+          <w:szCs w:val="24"/>
+          <w:lang w:val="en-US"/>
+        </w:rPr>
+        <w:t>Value: Token lấy từ đăng nhập</w:t>
       </w:r>
     </w:p>
     <w:p>
@@ -4853,32 +4888,89 @@
           <w:szCs w:val="24"/>
           <w:lang w:val="en-US"/>
         </w:rPr>
-        <w:t>Endpoint:</w:t>
-      </w:r>
-      <w:r>
-        <w:rPr>
-          <w:rFonts w:cstheme="minorHAnsi"/>
-          <w:sz w:val="24"/>
-          <w:szCs w:val="24"/>
-          <w:lang w:val="en-US"/>
-        </w:rPr>
-        <w:t xml:space="preserve"> /api</w:t>
-      </w:r>
-      <w:r>
-        <w:rPr>
-          <w:rFonts w:cstheme="minorHAnsi"/>
-          <w:sz w:val="24"/>
-          <w:szCs w:val="24"/>
-        </w:rPr>
-        <w:t>/</w:t>
-      </w:r>
-      <w:r>
-        <w:rPr>
-          <w:rFonts w:cstheme="minorHAnsi"/>
-          <w:sz w:val="24"/>
-          <w:szCs w:val="24"/>
-        </w:rPr>
-        <w:t>studyMaterials</w:t>
+        <w:t xml:space="preserve">Tham số: </w:t>
+      </w:r>
+    </w:p>
+    <w:p>
+      <w:pPr>
+        <w:pStyle w:val="ListParagraph"/>
+        <w:numPr>
+          <w:ilvl w:val="1"/>
+          <w:numId w:val="2"/>
+        </w:numPr>
+        <w:rPr>
+          <w:rFonts w:cstheme="minorHAnsi"/>
+          <w:sz w:val="24"/>
+          <w:szCs w:val="24"/>
+        </w:rPr>
+      </w:pPr>
+      <w:r>
+        <w:rPr>
+          <w:rFonts w:cstheme="minorHAnsi"/>
+          <w:sz w:val="24"/>
+          <w:szCs w:val="24"/>
+          <w:lang w:val="en-US"/>
+        </w:rPr>
+        <w:t>page</w:t>
+      </w:r>
+      <w:r>
+        <w:rPr>
+          <w:rFonts w:cstheme="minorHAnsi"/>
+          <w:sz w:val="24"/>
+          <w:szCs w:val="24"/>
+          <w:lang w:val="en-US"/>
+        </w:rPr>
+        <w:t xml:space="preserve">: </w:t>
+      </w:r>
+      <w:r>
+        <w:rPr>
+          <w:rFonts w:cstheme="minorHAnsi"/>
+          <w:sz w:val="24"/>
+          <w:szCs w:val="24"/>
+          <w:lang w:val="en-US"/>
+        </w:rPr>
+        <w:t>số trang hiện tại</w:t>
+      </w:r>
+    </w:p>
+    <w:p>
+      <w:pPr>
+        <w:pStyle w:val="ListParagraph"/>
+        <w:numPr>
+          <w:ilvl w:val="1"/>
+          <w:numId w:val="2"/>
+        </w:numPr>
+        <w:rPr>
+          <w:rFonts w:cstheme="minorHAnsi"/>
+          <w:sz w:val="24"/>
+          <w:szCs w:val="24"/>
+        </w:rPr>
+      </w:pPr>
+      <w:r>
+        <w:rPr>
+          <w:rFonts w:cstheme="minorHAnsi"/>
+          <w:sz w:val="24"/>
+          <w:szCs w:val="24"/>
+          <w:lang w:val="en-US"/>
+        </w:rPr>
+        <w:t>limit</w:t>
+      </w:r>
+      <w:r>
+        <w:rPr>
+          <w:rFonts w:cstheme="minorHAnsi"/>
+          <w:sz w:val="24"/>
+          <w:szCs w:val="24"/>
+          <w:lang w:val="en-US"/>
+        </w:rPr>
+        <w:t xml:space="preserve">: </w:t>
+      </w:r>
+      <w:r>
+        <w:rPr>
+          <w:rFonts w:cstheme="minorHAnsi"/>
+          <w:sz w:val="24"/>
+          <w:szCs w:val="24"/>
+          <w:lang w:val="en-US"/>
+        </w:rPr>
+        <w:t>số bản ghi muốn lấy</w:t>
       </w:r>
     </w:p>
     <w:p>
@@ -4901,248 +4993,7 @@
           <w:szCs w:val="24"/>
           <w:lang w:val="en-US"/>
         </w:rPr>
-        <w:t>Mô tả:</w:t>
-      </w:r>
-      <w:r>
-        <w:rPr>
-          <w:rFonts w:cstheme="minorHAnsi"/>
-          <w:sz w:val="24"/>
-          <w:szCs w:val="24"/>
-          <w:lang w:val="en-US"/>
-        </w:rPr>
-        <w:t xml:space="preserve"> </w:t>
-      </w:r>
-      <w:r>
-        <w:rPr>
-          <w:rFonts w:cstheme="minorHAnsi"/>
-          <w:sz w:val="24"/>
-          <w:szCs w:val="24"/>
-          <w:lang w:val="en-US"/>
-        </w:rPr>
-        <w:t>Lấy ra các tài liệu học tập theo chủ đề</w:t>
-      </w:r>
-    </w:p>
-    <w:p>
-      <w:pPr>
-        <w:pStyle w:val="ListParagraph"/>
-        <w:numPr>
-          <w:ilvl w:val="0"/>
-          <w:numId w:val="2"/>
-        </w:numPr>
-        <w:rPr>
-          <w:rFonts w:cstheme="minorHAnsi"/>
-          <w:sz w:val="24"/>
-          <w:szCs w:val="24"/>
-        </w:rPr>
-      </w:pPr>
-      <w:r>
-        <w:rPr>
-          <w:rFonts w:cstheme="minorHAnsi"/>
-          <w:sz w:val="24"/>
-          <w:szCs w:val="24"/>
-          <w:lang w:val="en-US"/>
-        </w:rPr>
-        <w:t xml:space="preserve">Header: </w:t>
-      </w:r>
-    </w:p>
-    <w:p>
-      <w:pPr>
-        <w:pStyle w:val="ListParagraph"/>
-        <w:numPr>
-          <w:ilvl w:val="1"/>
-          <w:numId w:val="2"/>
-        </w:numPr>
-        <w:rPr>
-          <w:rFonts w:cstheme="minorHAnsi"/>
-          <w:sz w:val="24"/>
-          <w:szCs w:val="24"/>
-        </w:rPr>
-      </w:pPr>
-      <w:r>
-        <w:rPr>
-          <w:rFonts w:cstheme="minorHAnsi"/>
-          <w:sz w:val="24"/>
-          <w:szCs w:val="24"/>
-          <w:lang w:val="en-US"/>
-        </w:rPr>
-        <w:t xml:space="preserve">Key: </w:t>
-      </w:r>
-      <w:r>
-        <w:rPr>
-          <w:rFonts w:cstheme="minorHAnsi"/>
-          <w:sz w:val="24"/>
-          <w:szCs w:val="24"/>
-        </w:rPr>
-        <w:t>Authorization</w:t>
-      </w:r>
-    </w:p>
-    <w:p>
-      <w:pPr>
-        <w:pStyle w:val="ListParagraph"/>
-        <w:numPr>
-          <w:ilvl w:val="1"/>
-          <w:numId w:val="2"/>
-        </w:numPr>
-        <w:rPr>
-          <w:rFonts w:cstheme="minorHAnsi"/>
-          <w:sz w:val="24"/>
-          <w:szCs w:val="24"/>
-        </w:rPr>
-      </w:pPr>
-      <w:r>
-        <w:rPr>
-          <w:rFonts w:cstheme="minorHAnsi"/>
-          <w:sz w:val="24"/>
-          <w:szCs w:val="24"/>
-          <w:lang w:val="en-US"/>
-        </w:rPr>
-        <w:t>Value: Token lấy từ đăng nhập</w:t>
-      </w:r>
-    </w:p>
-    <w:p>
-      <w:pPr>
-        <w:pStyle w:val="ListParagraph"/>
-        <w:numPr>
-          <w:ilvl w:val="0"/>
-          <w:numId w:val="2"/>
-        </w:numPr>
-        <w:rPr>
-          <w:rFonts w:cstheme="minorHAnsi"/>
-          <w:sz w:val="24"/>
-          <w:szCs w:val="24"/>
-        </w:rPr>
-      </w:pPr>
-      <w:r>
-        <w:rPr>
-          <w:rFonts w:cstheme="minorHAnsi"/>
-          <w:sz w:val="24"/>
-          <w:szCs w:val="24"/>
-          <w:lang w:val="en-US"/>
-        </w:rPr>
-        <w:t>Tham số</w:t>
-      </w:r>
-      <w:r>
-        <w:rPr>
-          <w:rFonts w:cstheme="minorHAnsi"/>
-          <w:sz w:val="24"/>
-          <w:szCs w:val="24"/>
-          <w:lang w:val="en-US"/>
-        </w:rPr>
-        <w:t xml:space="preserve">: </w:t>
-      </w:r>
-    </w:p>
-    <w:p>
-      <w:pPr>
-        <w:pStyle w:val="ListParagraph"/>
-        <w:numPr>
-          <w:ilvl w:val="1"/>
-          <w:numId w:val="2"/>
-        </w:numPr>
-        <w:rPr>
-          <w:rFonts w:cstheme="minorHAnsi"/>
-          <w:sz w:val="24"/>
-          <w:szCs w:val="24"/>
-        </w:rPr>
-      </w:pPr>
-      <w:r>
-        <w:rPr>
-          <w:rFonts w:cstheme="minorHAnsi"/>
-          <w:sz w:val="24"/>
-          <w:szCs w:val="24"/>
-          <w:lang w:val="en-US"/>
-        </w:rPr>
-        <w:t>page</w:t>
-      </w:r>
-      <w:r>
-        <w:rPr>
-          <w:rFonts w:cstheme="minorHAnsi"/>
-          <w:sz w:val="24"/>
-          <w:szCs w:val="24"/>
-          <w:lang w:val="en-US"/>
-        </w:rPr>
-        <w:t xml:space="preserve">: </w:t>
-      </w:r>
-      <w:r>
-        <w:rPr>
-          <w:rFonts w:cstheme="minorHAnsi"/>
-          <w:sz w:val="24"/>
-          <w:szCs w:val="24"/>
-          <w:lang w:val="en-US"/>
-        </w:rPr>
-        <w:t>số trang hiện tại</w:t>
-      </w:r>
-    </w:p>
-    <w:p>
-      <w:pPr>
-        <w:pStyle w:val="ListParagraph"/>
-        <w:numPr>
-          <w:ilvl w:val="1"/>
-          <w:numId w:val="2"/>
-        </w:numPr>
-        <w:rPr>
-          <w:rFonts w:cstheme="minorHAnsi"/>
-          <w:sz w:val="24"/>
-          <w:szCs w:val="24"/>
-        </w:rPr>
-      </w:pPr>
-      <w:r>
-        <w:rPr>
-          <w:rFonts w:cstheme="minorHAnsi"/>
-          <w:sz w:val="24"/>
-          <w:szCs w:val="24"/>
-          <w:lang w:val="en-US"/>
-        </w:rPr>
-        <w:t>limit</w:t>
-      </w:r>
-      <w:r>
-        <w:rPr>
-          <w:rFonts w:cstheme="minorHAnsi"/>
-          <w:sz w:val="24"/>
-          <w:szCs w:val="24"/>
-          <w:lang w:val="en-US"/>
-        </w:rPr>
-        <w:t xml:space="preserve">: </w:t>
-      </w:r>
-      <w:r>
-        <w:rPr>
-          <w:rFonts w:cstheme="minorHAnsi"/>
-          <w:sz w:val="24"/>
-          <w:szCs w:val="24"/>
-          <w:lang w:val="en-US"/>
-        </w:rPr>
-        <w:t>số bản ghi muốn lấy</w:t>
-      </w:r>
-    </w:p>
-    <w:p>
-      <w:pPr>
-        <w:pStyle w:val="ListParagraph"/>
-        <w:numPr>
-          <w:ilvl w:val="0"/>
-          <w:numId w:val="2"/>
-        </w:numPr>
-        <w:rPr>
-          <w:rFonts w:cstheme="minorHAnsi"/>
-          <w:sz w:val="24"/>
-          <w:szCs w:val="24"/>
-        </w:rPr>
-      </w:pPr>
-      <w:r>
-        <w:rPr>
-          <w:rFonts w:cstheme="minorHAnsi"/>
-          <w:sz w:val="24"/>
-          <w:szCs w:val="24"/>
-          <w:lang w:val="en-US"/>
-        </w:rPr>
-        <w:t>Ví dụ url</w:t>
-      </w:r>
-      <w:r>
-        <w:rPr>
-          <w:rFonts w:cstheme="minorHAnsi"/>
-          <w:sz w:val="24"/>
-          <w:szCs w:val="24"/>
-          <w:lang w:val="en-US"/>
-        </w:rPr>
-        <w:t xml:space="preserve">: </w:t>
+        <w:t xml:space="preserve">Ví dụ url: </w:t>
       </w:r>
       <w:r>
         <w:rPr>
@@ -5318,41 +5169,27 @@
           <w:rFonts w:asciiTheme="minorHAnsi" w:hAnsiTheme="minorHAnsi" w:cstheme="minorHAnsi"/>
           <w:lang w:val="en-US"/>
         </w:rPr>
-        <w:t xml:space="preserve"> </w:t>
+        <w:t xml:space="preserve"> tập</w:t>
       </w:r>
       <w:r>
         <w:rPr>
           <w:rFonts w:asciiTheme="minorHAnsi" w:hAnsiTheme="minorHAnsi" w:cstheme="minorHAnsi"/>
           <w:lang w:val="en-US"/>
         </w:rPr>
-        <w:t>tập</w:t>
+        <w:t xml:space="preserve"> (theo chủ đề</w:t>
       </w:r>
       <w:r>
         <w:rPr>
           <w:rFonts w:asciiTheme="minorHAnsi" w:hAnsiTheme="minorHAnsi" w:cstheme="minorHAnsi"/>
           <w:lang w:val="en-US"/>
         </w:rPr>
-        <w:t xml:space="preserve"> </w:t>
+        <w:t xml:space="preserve"> bởi id</w:t>
       </w:r>
       <w:r>
         <w:rPr>
           <w:rFonts w:asciiTheme="minorHAnsi" w:hAnsiTheme="minorHAnsi" w:cstheme="minorHAnsi"/>
           <w:lang w:val="en-US"/>
         </w:rPr>
-        <w:t>(theo chủ đề</w:t>
-      </w:r>
-      <w:r>
-        <w:rPr>
-          <w:rFonts w:asciiTheme="minorHAnsi" w:hAnsiTheme="minorHAnsi" w:cstheme="minorHAnsi"/>
-          <w:lang w:val="en-US"/>
-        </w:rPr>
-        <w:t xml:space="preserve"> bởi id</w:t>
-      </w:r>
-      <w:r>
-        <w:rPr>
-          <w:rFonts w:asciiTheme="minorHAnsi" w:hAnsiTheme="minorHAnsi" w:cstheme="minorHAnsi"/>
-          <w:lang w:val="en-US"/>
-        </w:rPr>
         <w:t>)</w:t>
       </w:r>
     </w:p>
@@ -5463,16 +5300,7 @@
           <w:szCs w:val="24"/>
           <w:lang w:val="en-US"/>
         </w:rPr>
-        <w:t xml:space="preserve">Ví dụ: </w:t>
-      </w:r>
-      <w:r>
-        <w:rPr>
-          <w:rFonts w:cstheme="minorHAnsi"/>
-          <w:sz w:val="24"/>
-          <w:szCs w:val="24"/>
-          <w:lang w:val="en-US"/>
-        </w:rPr>
-        <w:t>/api</w:t>
+        <w:t>Ví dụ: /api</w:t>
       </w:r>
       <w:r>
         <w:rPr>
@@ -5899,18 +5727,6 @@
       </w:r>
       <w:r>
         <w:rPr>
-          <w:rFonts w:ascii="Cascadia Code" w:eastAsia="Times New Roman" w:hAnsi="Cascadia Code" w:cs="Times New Roman"/>
-          <w:color w:val="CE9178"/>
-          <w:kern w:val="0"/>
-          <w:sz w:val="21"/>
-          <w:szCs w:val="21"/>
-          <w:lang w:eastAsia="vi-VN"/>
-          <w14:ligatures w14:val="none"/>
-        </w:rPr>
-        <w:t xml:space="preserve"> </w:t>
-      </w:r>
-      <w:r>
-        <w:rPr>
           <w:rFonts w:cstheme="minorHAnsi"/>
           <w:sz w:val="24"/>
           <w:szCs w:val="24"/>
@@ -5961,16 +5777,7 @@
           <w:szCs w:val="24"/>
           <w:lang w:val="en-US"/>
         </w:rPr>
-        <w:t>documents</w:t>
-      </w:r>
-      <w:r>
-        <w:rPr>
-          <w:rFonts w:cstheme="minorHAnsi"/>
-          <w:sz w:val="24"/>
-          <w:szCs w:val="24"/>
-          <w:lang w:val="en-US"/>
-        </w:rPr>
-        <w:t>/</w:t>
+        <w:t>documents/</w:t>
       </w:r>
       <w:r>
         <w:rPr>
@@ -6593,7 +6400,31 @@
           <w:lang w:eastAsia="vi-VN"/>
           <w14:ligatures w14:val="none"/>
         </w:rPr>
-        <w:t>"prompt"</w:t>
+        <w:t>"</w:t>
+      </w:r>
+      <w:r>
+        <w:rPr>
+          <w:rFonts w:ascii="Courier New" w:eastAsia="Times New Roman" w:hAnsi="Courier New" w:cs="Courier New"/>
+          <w:color w:val="A31515"/>
+          <w:kern w:val="0"/>
+          <w:sz w:val="20"/>
+          <w:szCs w:val="20"/>
+          <w:lang w:val="en-US" w:eastAsia="vi-VN"/>
+          <w14:ligatures w14:val="none"/>
+        </w:rPr>
+        <w:t>message</w:t>
+      </w:r>
+      <w:r>
+        <w:rPr>
+          <w:rFonts w:ascii="Courier New" w:eastAsia="Times New Roman" w:hAnsi="Courier New" w:cs="Courier New"/>
+          <w:color w:val="A31515"/>
+          <w:kern w:val="0"/>
+          <w:sz w:val="20"/>
+          <w:szCs w:val="20"/>
+          <w:lang w:eastAsia="vi-VN"/>
+          <w14:ligatures w14:val="none"/>
+        </w:rPr>
+        <w:t>"</w:t>
       </w:r>
       <w:r>
         <w:rPr>
@@ -6711,7 +6542,25 @@
           <w:szCs w:val="24"/>
           <w:lang w:val="en-US"/>
         </w:rPr>
-        <w:t>“prompt”</w:t>
+        <w:t>“</w:t>
+      </w:r>
+      <w:r>
+        <w:rPr>
+          <w:rFonts w:cstheme="minorHAnsi"/>
+          <w:sz w:val="24"/>
+          <w:szCs w:val="24"/>
+          <w:lang w:val="en-US"/>
+        </w:rPr>
+        <w:t>message</w:t>
+      </w:r>
+      <w:r>
+        <w:rPr>
+          <w:rFonts w:cstheme="minorHAnsi"/>
+          <w:sz w:val="24"/>
+          <w:szCs w:val="24"/>
+          <w:lang w:val="en-US"/>
+        </w:rPr>
+        <w:t>”</w:t>
       </w:r>
       <w:r>
         <w:rPr>
@@ -6824,6 +6673,742 @@
         </w:rPr>
         <w:t>Gợi ý lịch học</w:t>
       </w:r>
+    </w:p>
+    <w:p>
+      <w:pPr>
+        <w:pStyle w:val="Heading2"/>
+        <w:ind w:left="360"/>
+        <w:rPr>
+          <w:rFonts w:asciiTheme="minorHAnsi" w:hAnsiTheme="minorHAnsi" w:cstheme="minorHAnsi"/>
+          <w:lang w:val="en-US"/>
+        </w:rPr>
+      </w:pPr>
+      <w:r>
+        <w:rPr>
+          <w:rFonts w:asciiTheme="minorHAnsi" w:hAnsiTheme="minorHAnsi" w:cstheme="minorHAnsi"/>
+          <w:lang w:val="en-US"/>
+        </w:rPr>
+        <w:t>1</w:t>
+      </w:r>
+      <w:r>
+        <w:rPr>
+          <w:rFonts w:asciiTheme="minorHAnsi" w:hAnsiTheme="minorHAnsi" w:cstheme="minorHAnsi"/>
+          <w:lang w:val="en-US"/>
+        </w:rPr>
+        <w:t>4</w:t>
+      </w:r>
+      <w:r>
+        <w:rPr>
+          <w:rFonts w:asciiTheme="minorHAnsi" w:hAnsiTheme="minorHAnsi" w:cstheme="minorHAnsi"/>
+          <w:lang w:val="en-US"/>
+        </w:rPr>
+        <w:t xml:space="preserve">. </w:t>
+      </w:r>
+      <w:r>
+        <w:rPr>
+          <w:rFonts w:asciiTheme="minorHAnsi" w:hAnsiTheme="minorHAnsi" w:cstheme="minorHAnsi"/>
+          <w:lang w:val="en-US"/>
+        </w:rPr>
+        <w:t>Lấy lịch sử trò chuyện</w:t>
+      </w:r>
+    </w:p>
+    <w:p>
+      <w:pPr>
+        <w:pStyle w:val="ListParagraph"/>
+        <w:numPr>
+          <w:ilvl w:val="0"/>
+          <w:numId w:val="2"/>
+        </w:numPr>
+        <w:rPr>
+          <w:rFonts w:cstheme="minorHAnsi"/>
+          <w:sz w:val="24"/>
+          <w:szCs w:val="24"/>
+          <w:lang w:val="en-US"/>
+        </w:rPr>
+      </w:pPr>
+      <w:r>
+        <w:rPr>
+          <w:rFonts w:cstheme="minorHAnsi"/>
+          <w:sz w:val="24"/>
+          <w:szCs w:val="24"/>
+          <w:lang w:val="en-US"/>
+        </w:rPr>
+        <w:t xml:space="preserve">Phương thức: </w:t>
+      </w:r>
+      <w:r>
+        <w:rPr>
+          <w:rFonts w:cstheme="minorHAnsi"/>
+          <w:sz w:val="24"/>
+          <w:szCs w:val="24"/>
+          <w:lang w:val="en-US"/>
+        </w:rPr>
+        <w:t>GET</w:t>
+      </w:r>
+    </w:p>
+    <w:p>
+      <w:pPr>
+        <w:pStyle w:val="ListParagraph"/>
+        <w:numPr>
+          <w:ilvl w:val="0"/>
+          <w:numId w:val="2"/>
+        </w:numPr>
+        <w:rPr>
+          <w:rFonts w:cstheme="minorHAnsi"/>
+          <w:sz w:val="24"/>
+          <w:szCs w:val="24"/>
+        </w:rPr>
+      </w:pPr>
+      <w:r>
+        <w:rPr>
+          <w:rFonts w:cstheme="minorHAnsi"/>
+          <w:sz w:val="24"/>
+          <w:szCs w:val="24"/>
+          <w:lang w:val="en-US"/>
+        </w:rPr>
+        <w:t>Endpoint:</w:t>
+      </w:r>
+      <w:r>
+        <w:rPr>
+          <w:rFonts w:cstheme="minorHAnsi"/>
+          <w:sz w:val="24"/>
+          <w:szCs w:val="24"/>
+          <w:lang w:val="en-US"/>
+        </w:rPr>
+        <w:t xml:space="preserve"> /api</w:t>
+      </w:r>
+      <w:r>
+        <w:rPr>
+          <w:rFonts w:cstheme="minorHAnsi"/>
+          <w:sz w:val="24"/>
+          <w:szCs w:val="24"/>
+        </w:rPr>
+        <w:t>/</w:t>
+      </w:r>
+      <w:r>
+        <w:rPr>
+          <w:rFonts w:cstheme="minorHAnsi"/>
+          <w:sz w:val="24"/>
+          <w:szCs w:val="24"/>
+        </w:rPr>
+        <w:t>openai/chat</w:t>
+      </w:r>
+      <w:r>
+        <w:rPr>
+          <w:rFonts w:cstheme="minorHAnsi"/>
+          <w:sz w:val="24"/>
+          <w:szCs w:val="24"/>
+          <w:lang w:val="en-US"/>
+        </w:rPr>
+        <w:t>/</w:t>
+      </w:r>
+      <w:r>
+        <w:rPr>
+          <w:rFonts w:cstheme="minorHAnsi"/>
+          <w:sz w:val="24"/>
+          <w:szCs w:val="24"/>
+        </w:rPr>
+        <w:t>history</w:t>
+      </w:r>
+    </w:p>
+    <w:p>
+      <w:pPr>
+        <w:pStyle w:val="ListParagraph"/>
+        <w:numPr>
+          <w:ilvl w:val="0"/>
+          <w:numId w:val="2"/>
+        </w:numPr>
+        <w:rPr>
+          <w:rFonts w:cstheme="minorHAnsi"/>
+          <w:sz w:val="24"/>
+          <w:szCs w:val="24"/>
+        </w:rPr>
+      </w:pPr>
+      <w:r>
+        <w:rPr>
+          <w:rFonts w:cstheme="minorHAnsi"/>
+          <w:sz w:val="24"/>
+          <w:szCs w:val="24"/>
+          <w:lang w:val="en-US"/>
+        </w:rPr>
+        <w:t>Mô tả:</w:t>
+      </w:r>
+      <w:r>
+        <w:rPr>
+          <w:rFonts w:cstheme="minorHAnsi"/>
+          <w:sz w:val="24"/>
+          <w:szCs w:val="24"/>
+          <w:lang w:val="en-US"/>
+        </w:rPr>
+        <w:t xml:space="preserve"> </w:t>
+      </w:r>
+      <w:r>
+        <w:rPr>
+          <w:rFonts w:cstheme="minorHAnsi"/>
+          <w:sz w:val="24"/>
+          <w:szCs w:val="24"/>
+          <w:lang w:val="en-US"/>
+        </w:rPr>
+        <w:t>Lịch sử cuộc trò chuyện</w:t>
+      </w:r>
+    </w:p>
+    <w:p>
+      <w:pPr>
+        <w:pStyle w:val="ListParagraph"/>
+        <w:numPr>
+          <w:ilvl w:val="0"/>
+          <w:numId w:val="2"/>
+        </w:numPr>
+        <w:rPr>
+          <w:rFonts w:cstheme="minorHAnsi"/>
+          <w:sz w:val="24"/>
+          <w:szCs w:val="24"/>
+        </w:rPr>
+      </w:pPr>
+      <w:r>
+        <w:rPr>
+          <w:rFonts w:cstheme="minorHAnsi"/>
+          <w:sz w:val="24"/>
+          <w:szCs w:val="24"/>
+          <w:lang w:val="en-US"/>
+        </w:rPr>
+        <w:t xml:space="preserve">Header: </w:t>
+      </w:r>
+    </w:p>
+    <w:p>
+      <w:pPr>
+        <w:pStyle w:val="ListParagraph"/>
+        <w:numPr>
+          <w:ilvl w:val="1"/>
+          <w:numId w:val="2"/>
+        </w:numPr>
+        <w:rPr>
+          <w:rFonts w:cstheme="minorHAnsi"/>
+          <w:sz w:val="24"/>
+          <w:szCs w:val="24"/>
+        </w:rPr>
+      </w:pPr>
+      <w:r>
+        <w:rPr>
+          <w:rFonts w:cstheme="minorHAnsi"/>
+          <w:sz w:val="24"/>
+          <w:szCs w:val="24"/>
+          <w:lang w:val="en-US"/>
+        </w:rPr>
+        <w:t xml:space="preserve">Key: </w:t>
+      </w:r>
+      <w:r>
+        <w:rPr>
+          <w:rFonts w:cstheme="minorHAnsi"/>
+          <w:sz w:val="24"/>
+          <w:szCs w:val="24"/>
+        </w:rPr>
+        <w:t>Authorization</w:t>
+      </w:r>
+    </w:p>
+    <w:p>
+      <w:pPr>
+        <w:pStyle w:val="ListParagraph"/>
+        <w:numPr>
+          <w:ilvl w:val="1"/>
+          <w:numId w:val="2"/>
+        </w:numPr>
+        <w:rPr>
+          <w:rFonts w:cstheme="minorHAnsi"/>
+          <w:sz w:val="24"/>
+          <w:szCs w:val="24"/>
+        </w:rPr>
+      </w:pPr>
+      <w:r>
+        <w:rPr>
+          <w:rFonts w:cstheme="minorHAnsi"/>
+          <w:sz w:val="24"/>
+          <w:szCs w:val="24"/>
+          <w:lang w:val="en-US"/>
+        </w:rPr>
+        <w:t>Value: Token lấy từ đăng nhập</w:t>
+      </w:r>
+    </w:p>
+    <w:p>
+      <w:pPr>
+        <w:pStyle w:val="ListParagraph"/>
+        <w:numPr>
+          <w:ilvl w:val="0"/>
+          <w:numId w:val="2"/>
+        </w:numPr>
+        <w:rPr>
+          <w:rFonts w:cstheme="minorHAnsi"/>
+          <w:sz w:val="24"/>
+          <w:szCs w:val="24"/>
+          <w:lang w:val="en-US"/>
+        </w:rPr>
+      </w:pPr>
+      <w:r>
+        <w:rPr>
+          <w:rFonts w:cstheme="minorHAnsi"/>
+          <w:sz w:val="24"/>
+          <w:szCs w:val="24"/>
+          <w:lang w:val="en-US"/>
+        </w:rPr>
+        <w:t>Mã trạng thái kết quả</w:t>
+      </w:r>
+      <w:r>
+        <w:rPr>
+          <w:rFonts w:cstheme="minorHAnsi"/>
+          <w:sz w:val="24"/>
+          <w:szCs w:val="24"/>
+          <w:lang w:val="en-US"/>
+        </w:rPr>
+        <w:t>:</w:t>
+      </w:r>
+    </w:p>
+    <w:p>
+      <w:pPr>
+        <w:pStyle w:val="ListParagraph"/>
+        <w:numPr>
+          <w:ilvl w:val="1"/>
+          <w:numId w:val="2"/>
+        </w:numPr>
+        <w:rPr>
+          <w:rFonts w:cstheme="minorHAnsi"/>
+          <w:sz w:val="24"/>
+          <w:szCs w:val="24"/>
+          <w:lang w:val="en-US"/>
+        </w:rPr>
+      </w:pPr>
+      <w:r>
+        <w:rPr>
+          <w:rFonts w:cstheme="minorHAnsi"/>
+          <w:sz w:val="24"/>
+          <w:szCs w:val="24"/>
+          <w:lang w:val="en-US"/>
+        </w:rPr>
+        <w:t>404: Không có lịch sử chat</w:t>
+      </w:r>
+    </w:p>
+    <w:p>
+      <w:pPr>
+        <w:pStyle w:val="ListParagraph"/>
+        <w:numPr>
+          <w:ilvl w:val="1"/>
+          <w:numId w:val="2"/>
+        </w:numPr>
+        <w:rPr>
+          <w:rFonts w:cstheme="minorHAnsi"/>
+          <w:sz w:val="24"/>
+          <w:szCs w:val="24"/>
+          <w:lang w:val="en-US"/>
+        </w:rPr>
+      </w:pPr>
+      <w:r>
+        <w:rPr>
+          <w:rFonts w:cstheme="minorHAnsi"/>
+          <w:sz w:val="24"/>
+          <w:szCs w:val="24"/>
+          <w:lang w:val="en-US"/>
+        </w:rPr>
+        <w:t xml:space="preserve">200: Lấy về </w:t>
+      </w:r>
+      <w:r>
+        <w:rPr>
+          <w:rFonts w:cstheme="minorHAnsi"/>
+          <w:sz w:val="24"/>
+          <w:szCs w:val="24"/>
+          <w:lang w:val="en-US"/>
+        </w:rPr>
+        <w:t>lịch sử chat thành công</w:t>
+      </w:r>
+    </w:p>
+    <w:p>
+      <w:pPr>
+        <w:pStyle w:val="ListParagraph"/>
+        <w:numPr>
+          <w:ilvl w:val="1"/>
+          <w:numId w:val="2"/>
+        </w:numPr>
+        <w:rPr>
+          <w:rFonts w:cstheme="minorHAnsi"/>
+          <w:sz w:val="24"/>
+          <w:szCs w:val="24"/>
+          <w:lang w:val="en-US"/>
+        </w:rPr>
+      </w:pPr>
+      <w:r>
+        <w:rPr>
+          <w:rFonts w:cstheme="minorHAnsi"/>
+          <w:sz w:val="24"/>
+          <w:szCs w:val="24"/>
+          <w:lang w:val="en-US"/>
+        </w:rPr>
+        <w:t>500: Lỗi server</w:t>
+      </w:r>
+    </w:p>
+    <w:p>
+      <w:pPr>
+        <w:rPr>
+          <w:lang w:val="en-US"/>
+        </w:rPr>
+      </w:pPr>
+    </w:p>
+    <w:p>
+      <w:pPr>
+        <w:pStyle w:val="Heading2"/>
+        <w:ind w:left="360"/>
+        <w:rPr>
+          <w:rFonts w:asciiTheme="minorHAnsi" w:hAnsiTheme="minorHAnsi" w:cstheme="minorHAnsi"/>
+          <w:lang w:val="en-US"/>
+        </w:rPr>
+      </w:pPr>
+      <w:r>
+        <w:rPr>
+          <w:rFonts w:asciiTheme="minorHAnsi" w:hAnsiTheme="minorHAnsi" w:cstheme="minorHAnsi"/>
+          <w:lang w:val="en-US"/>
+        </w:rPr>
+        <w:t>1</w:t>
+      </w:r>
+      <w:r>
+        <w:rPr>
+          <w:rFonts w:asciiTheme="minorHAnsi" w:hAnsiTheme="minorHAnsi" w:cstheme="minorHAnsi"/>
+          <w:lang w:val="en-US"/>
+        </w:rPr>
+        <w:t>5</w:t>
+      </w:r>
+      <w:r>
+        <w:rPr>
+          <w:rFonts w:asciiTheme="minorHAnsi" w:hAnsiTheme="minorHAnsi" w:cstheme="minorHAnsi"/>
+          <w:lang w:val="en-US"/>
+        </w:rPr>
+        <w:t xml:space="preserve">. </w:t>
+      </w:r>
+      <w:r>
+        <w:rPr>
+          <w:rFonts w:asciiTheme="minorHAnsi" w:hAnsiTheme="minorHAnsi" w:cstheme="minorHAnsi"/>
+          <w:lang w:val="en-US"/>
+        </w:rPr>
+        <w:t>Xoá lịch sử trò chuyện</w:t>
+      </w:r>
+    </w:p>
+    <w:p>
+      <w:pPr>
+        <w:pStyle w:val="ListParagraph"/>
+        <w:numPr>
+          <w:ilvl w:val="0"/>
+          <w:numId w:val="2"/>
+        </w:numPr>
+        <w:rPr>
+          <w:rFonts w:cstheme="minorHAnsi"/>
+          <w:sz w:val="24"/>
+          <w:szCs w:val="24"/>
+          <w:lang w:val="en-US"/>
+        </w:rPr>
+      </w:pPr>
+      <w:r>
+        <w:rPr>
+          <w:rFonts w:cstheme="minorHAnsi"/>
+          <w:sz w:val="24"/>
+          <w:szCs w:val="24"/>
+          <w:lang w:val="en-US"/>
+        </w:rPr>
+        <w:t xml:space="preserve">Phương thức: </w:t>
+      </w:r>
+      <w:r>
+        <w:rPr>
+          <w:rFonts w:cstheme="minorHAnsi"/>
+          <w:sz w:val="24"/>
+          <w:szCs w:val="24"/>
+          <w:lang w:val="en-US"/>
+        </w:rPr>
+        <w:t>DELETE</w:t>
+      </w:r>
+    </w:p>
+    <w:p>
+      <w:pPr>
+        <w:pStyle w:val="ListParagraph"/>
+        <w:numPr>
+          <w:ilvl w:val="0"/>
+          <w:numId w:val="2"/>
+        </w:numPr>
+        <w:rPr>
+          <w:rFonts w:cstheme="minorHAnsi"/>
+          <w:sz w:val="24"/>
+          <w:szCs w:val="24"/>
+        </w:rPr>
+      </w:pPr>
+      <w:r>
+        <w:rPr>
+          <w:rFonts w:cstheme="minorHAnsi"/>
+          <w:sz w:val="24"/>
+          <w:szCs w:val="24"/>
+          <w:lang w:val="en-US"/>
+        </w:rPr>
+        <w:t>Endpoint:</w:t>
+      </w:r>
+      <w:r>
+        <w:rPr>
+          <w:rFonts w:cstheme="minorHAnsi"/>
+          <w:sz w:val="24"/>
+          <w:szCs w:val="24"/>
+          <w:lang w:val="en-US"/>
+        </w:rPr>
+        <w:t xml:space="preserve"> /api</w:t>
+      </w:r>
+      <w:r>
+        <w:rPr>
+          <w:rFonts w:cstheme="minorHAnsi"/>
+          <w:sz w:val="24"/>
+          <w:szCs w:val="24"/>
+        </w:rPr>
+        <w:t>/</w:t>
+      </w:r>
+      <w:r>
+        <w:rPr>
+          <w:rFonts w:cstheme="minorHAnsi"/>
+          <w:sz w:val="24"/>
+          <w:szCs w:val="24"/>
+        </w:rPr>
+        <w:t>openai/chat</w:t>
+      </w:r>
+    </w:p>
+    <w:p>
+      <w:pPr>
+        <w:pStyle w:val="ListParagraph"/>
+        <w:numPr>
+          <w:ilvl w:val="0"/>
+          <w:numId w:val="2"/>
+        </w:numPr>
+        <w:rPr>
+          <w:rFonts w:cstheme="minorHAnsi"/>
+          <w:sz w:val="24"/>
+          <w:szCs w:val="24"/>
+        </w:rPr>
+      </w:pPr>
+      <w:r>
+        <w:rPr>
+          <w:rFonts w:cstheme="minorHAnsi"/>
+          <w:sz w:val="24"/>
+          <w:szCs w:val="24"/>
+          <w:lang w:val="en-US"/>
+        </w:rPr>
+        <w:lastRenderedPageBreak/>
+        <w:t>Mô tả:</w:t>
+      </w:r>
+      <w:r>
+        <w:rPr>
+          <w:rFonts w:cstheme="minorHAnsi"/>
+          <w:sz w:val="24"/>
+          <w:szCs w:val="24"/>
+          <w:lang w:val="en-US"/>
+        </w:rPr>
+        <w:t xml:space="preserve"> Lịch sử cuộc trò chuyện</w:t>
+      </w:r>
+    </w:p>
+    <w:p>
+      <w:pPr>
+        <w:pStyle w:val="ListParagraph"/>
+        <w:numPr>
+          <w:ilvl w:val="0"/>
+          <w:numId w:val="2"/>
+        </w:numPr>
+        <w:rPr>
+          <w:rFonts w:cstheme="minorHAnsi"/>
+          <w:sz w:val="24"/>
+          <w:szCs w:val="24"/>
+        </w:rPr>
+      </w:pPr>
+      <w:r>
+        <w:rPr>
+          <w:rFonts w:cstheme="minorHAnsi"/>
+          <w:sz w:val="24"/>
+          <w:szCs w:val="24"/>
+          <w:lang w:val="en-US"/>
+        </w:rPr>
+        <w:t xml:space="preserve">Header: </w:t>
+      </w:r>
+    </w:p>
+    <w:p>
+      <w:pPr>
+        <w:pStyle w:val="ListParagraph"/>
+        <w:numPr>
+          <w:ilvl w:val="1"/>
+          <w:numId w:val="2"/>
+        </w:numPr>
+        <w:rPr>
+          <w:rFonts w:cstheme="minorHAnsi"/>
+          <w:sz w:val="24"/>
+          <w:szCs w:val="24"/>
+        </w:rPr>
+      </w:pPr>
+      <w:r>
+        <w:rPr>
+          <w:rFonts w:cstheme="minorHAnsi"/>
+          <w:sz w:val="24"/>
+          <w:szCs w:val="24"/>
+          <w:lang w:val="en-US"/>
+        </w:rPr>
+        <w:t xml:space="preserve">Key: </w:t>
+      </w:r>
+      <w:r>
+        <w:rPr>
+          <w:rFonts w:cstheme="minorHAnsi"/>
+          <w:sz w:val="24"/>
+          <w:szCs w:val="24"/>
+        </w:rPr>
+        <w:t>Authorization</w:t>
+      </w:r>
+    </w:p>
+    <w:p>
+      <w:pPr>
+        <w:pStyle w:val="ListParagraph"/>
+        <w:numPr>
+          <w:ilvl w:val="1"/>
+          <w:numId w:val="2"/>
+        </w:numPr>
+        <w:rPr>
+          <w:rFonts w:cstheme="minorHAnsi"/>
+          <w:sz w:val="24"/>
+          <w:szCs w:val="24"/>
+        </w:rPr>
+      </w:pPr>
+      <w:r>
+        <w:rPr>
+          <w:rFonts w:cstheme="minorHAnsi"/>
+          <w:sz w:val="24"/>
+          <w:szCs w:val="24"/>
+          <w:lang w:val="en-US"/>
+        </w:rPr>
+        <w:t>Value: Token lấy từ đăng nhập</w:t>
+      </w:r>
+    </w:p>
+    <w:p>
+      <w:pPr>
+        <w:pStyle w:val="ListParagraph"/>
+        <w:numPr>
+          <w:ilvl w:val="0"/>
+          <w:numId w:val="2"/>
+        </w:numPr>
+        <w:rPr>
+          <w:rFonts w:cstheme="minorHAnsi"/>
+          <w:sz w:val="24"/>
+          <w:szCs w:val="24"/>
+          <w:lang w:val="en-US"/>
+        </w:rPr>
+      </w:pPr>
+      <w:r>
+        <w:rPr>
+          <w:rFonts w:cstheme="minorHAnsi"/>
+          <w:sz w:val="24"/>
+          <w:szCs w:val="24"/>
+          <w:lang w:val="en-US"/>
+        </w:rPr>
+        <w:t>Mã trạng thái kết quả</w:t>
+      </w:r>
+      <w:r>
+        <w:rPr>
+          <w:rFonts w:cstheme="minorHAnsi"/>
+          <w:sz w:val="24"/>
+          <w:szCs w:val="24"/>
+          <w:lang w:val="en-US"/>
+        </w:rPr>
+        <w:t>:</w:t>
+      </w:r>
+    </w:p>
+    <w:p>
+      <w:pPr>
+        <w:pStyle w:val="ListParagraph"/>
+        <w:numPr>
+          <w:ilvl w:val="1"/>
+          <w:numId w:val="2"/>
+        </w:numPr>
+        <w:rPr>
+          <w:rFonts w:cstheme="minorHAnsi"/>
+          <w:sz w:val="24"/>
+          <w:szCs w:val="24"/>
+          <w:lang w:val="en-US"/>
+        </w:rPr>
+      </w:pPr>
+      <w:r>
+        <w:rPr>
+          <w:rFonts w:cstheme="minorHAnsi"/>
+          <w:sz w:val="24"/>
+          <w:szCs w:val="24"/>
+          <w:lang w:val="en-US"/>
+        </w:rPr>
+        <w:t xml:space="preserve">200: </w:t>
+      </w:r>
+      <w:r>
+        <w:rPr>
+          <w:rFonts w:cstheme="minorHAnsi"/>
+          <w:sz w:val="24"/>
+          <w:szCs w:val="24"/>
+          <w:lang w:val="en-US"/>
+        </w:rPr>
+        <w:t>Xoá thành công</w:t>
+      </w:r>
+    </w:p>
+    <w:p>
+      <w:pPr>
+        <w:pStyle w:val="ListParagraph"/>
+        <w:numPr>
+          <w:ilvl w:val="1"/>
+          <w:numId w:val="2"/>
+        </w:numPr>
+        <w:rPr>
+          <w:rFonts w:cstheme="minorHAnsi"/>
+          <w:sz w:val="24"/>
+          <w:szCs w:val="24"/>
+          <w:lang w:val="en-US"/>
+        </w:rPr>
+      </w:pPr>
+      <w:r>
+        <w:rPr>
+          <w:rFonts w:cstheme="minorHAnsi"/>
+          <w:sz w:val="24"/>
+          <w:szCs w:val="24"/>
+          <w:lang w:val="en-US"/>
+        </w:rPr>
+        <w:t>500: Lỗi server</w:t>
+      </w:r>
+    </w:p>
+    <w:p>
+      <w:pPr>
+        <w:rPr>
+          <w:lang w:val="en-US"/>
+        </w:rPr>
+      </w:pPr>
+    </w:p>
+    <w:p>
+      <w:pPr>
+        <w:rPr>
+          <w:lang w:val="en-US"/>
+        </w:rPr>
+      </w:pPr>
+    </w:p>
+    <w:p>
+      <w:pPr>
+        <w:rPr>
+          <w:lang w:val="en-US"/>
+        </w:rPr>
+      </w:pPr>
+    </w:p>
+    <w:p>
+      <w:pPr>
+        <w:rPr>
+          <w:lang w:val="en-US"/>
+        </w:rPr>
+      </w:pPr>
+    </w:p>
+    <w:p>
+      <w:pPr>
+        <w:rPr>
+          <w:lang w:val="en-US"/>
+        </w:rPr>
+      </w:pPr>
+    </w:p>
+    <w:p>
+      <w:pPr>
+        <w:rPr>
+          <w:lang w:val="en-US"/>
+        </w:rPr>
+      </w:pPr>
     </w:p>
     <w:p>
       <w:pPr>
@@ -7061,7 +7646,7 @@
 </file>
 
 <file path=word/numbering.xml><?xml version="1.0" encoding="utf-8"?>
-<w:numbering xmlns:wpc="http://schemas.microsoft.com/office/word/2010/wordprocessingCanvas" xmlns:cx="http://schemas.microsoft.com/office/drawing/2014/chartex" xmlns:cx1="http://schemas.microsoft.com/office/drawing/2015/9/8/chartex" xmlns:cx2="http://schemas.microsoft.com/office/drawing/2015/10/21/chartex" xmlns:cx3="http://schemas.microsoft.com/office/drawing/2016/5/9/chartex" xmlns:cx4="http://schemas.microsoft.com/office/drawing/2016/5/10/chartex" xmlns:cx5="http://schemas.microsoft.com/office/drawing/2016/5/11/chartex" xmlns:cx6="http://schemas.microsoft.com/office/drawing/2016/5/12/chartex" xmlns:cx7="http://schemas.microsoft.com/office/drawing/2016/5/13/chartex" xmlns:cx8="http://schemas.microsoft.com/office/drawing/2016/5/14/chartex" xmlns:mc="http://schemas.openxmlformats.org/markup-compatibility/2006" xmlns:aink="http://schemas.microsoft.com/office/drawing/2016/ink" xmlns:am3d="http://schemas.microsoft.com/office/drawing/2017/model3d" xmlns:o="urn:schemas-microsoft-com:office:office" xmlns:oel="http://schemas.microsoft.com/office/2019/extlst" xmlns:r="http://schemas.openxmlformats.org/officeDocument/2006/relationships" xmlns:m="http://schemas.openxmlformats.org/officeDocument/2006/math" xmlns:v="urn:schemas-microsoft-com:vml" xmlns:wp14="http://schemas.microsoft.com/office/word/2010/wordprocessingDrawing" xmlns:wp="http://schemas.openxmlformats.org/drawingml/2006/wordprocessingDrawing" xmlns:w10="urn:schemas-microsoft-com:office:word" xmlns:w="http://schemas.openxmlformats.org/wordprocessingml/2006/main" xmlns:w14="http://schemas.microsoft.com/office/word/2010/wordml" xmlns:w15="http://schemas.microsoft.com/office/word/2012/wordml" xmlns:w16cex="http://schemas.microsoft.com/office/word/2018/wordml/cex" xmlns:w16cid="http://schemas.microsoft.com/office/word/2016/wordml/cid" xmlns:w16="http://schemas.microsoft.com/office/word/2018/wordml" xmlns:w16du="http://schemas.microsoft.com/office/word/2023/wordml/word16du" xmlns:w16sdtdh="http://schemas.microsoft.com/office/word/2020/wordml/sdtdatahash" xmlns:w16se="http://schemas.microsoft.com/office/word/2015/wordml/symex" xmlns:wpg="http://schemas.microsoft.com/office/word/2010/wordprocessingGroup" xmlns:wpi="http://schemas.microsoft.com/office/word/2010/wordprocessingInk" xmlns:wne="http://schemas.microsoft.com/office/word/2006/wordml" xmlns:wps="http://schemas.microsoft.com/office/word/2010/wordprocessingShape" mc:Ignorable="w14 w15 w16se w16cid w16 w16cex w16sdtdh w16du wp14">
+<w:numbering xmlns:wpc="http://schemas.microsoft.com/office/word/2010/wordprocessingCanvas" xmlns:cx="http://schemas.microsoft.com/office/drawing/2014/chartex" xmlns:cx1="http://schemas.microsoft.com/office/drawing/2015/9/8/chartex" xmlns:cx2="http://schemas.microsoft.com/office/drawing/2015/10/21/chartex" xmlns:cx3="http://schemas.microsoft.com/office/drawing/2016/5/9/chartex" xmlns:cx4="http://schemas.microsoft.com/office/drawing/2016/5/10/chartex" xmlns:cx5="http://schemas.microsoft.com/office/drawing/2016/5/11/chartex" xmlns:cx6="http://schemas.microsoft.com/office/drawing/2016/5/12/chartex" xmlns:cx7="http://schemas.microsoft.com/office/drawing/2016/5/13/chartex" xmlns:cx8="http://schemas.microsoft.com/office/drawing/2016/5/14/chartex" xmlns:mc="http://schemas.openxmlformats.org/markup-compatibility/2006" xmlns:aink="http://schemas.microsoft.com/office/drawing/2016/ink" xmlns:am3d="http://schemas.microsoft.com/office/drawing/2017/model3d" xmlns:o="urn:schemas-microsoft-com:office:office" xmlns:oel="http://schemas.microsoft.com/office/2019/extlst" xmlns:r="http://schemas.openxmlformats.org/officeDocument/2006/relationships" xmlns:m="http://schemas.openxmlformats.org/officeDocument/2006/math" xmlns:v="urn:schemas-microsoft-com:vml" xmlns:wp14="http://schemas.microsoft.com/office/word/2010/wordprocessingDrawing" xmlns:wp="http://schemas.openxmlformats.org/drawingml/2006/wordprocessingDrawing" xmlns:w10="urn:schemas-microsoft-com:office:word" xmlns:w="http://schemas.openxmlformats.org/wordprocessingml/2006/main" xmlns:w14="http://schemas.microsoft.com/office/word/2010/wordml" xmlns:w15="http://schemas.microsoft.com/office/word/2012/wordml" xmlns:w16cex="http://schemas.microsoft.com/office/word/2018/wordml/cex" xmlns:w16cid="http://schemas.microsoft.com/office/word/2016/wordml/cid" xmlns:w16="http://schemas.microsoft.com/office/word/2018/wordml" xmlns:w16du="http://schemas.microsoft.com/office/word/2023/wordml/word16du" xmlns:w16sdtdh="http://schemas.microsoft.com/office/word/2020/wordml/sdtdatahash" xmlns:w16sdtfl="http://schemas.microsoft.com/office/word/2024/wordml/sdtformatlock" xmlns:w16se="http://schemas.microsoft.com/office/word/2015/wordml/symex" xmlns:wpg="http://schemas.microsoft.com/office/word/2010/wordprocessingGroup" xmlns:wpi="http://schemas.microsoft.com/office/word/2010/wordprocessingInk" xmlns:wne="http://schemas.microsoft.com/office/word/2006/wordml" xmlns:wps="http://schemas.microsoft.com/office/word/2010/wordprocessingShape" mc:Ignorable="w14 w15 w16se w16cid w16 w16cex w16sdtdh w16sdtfl w16du wp14">
   <w:abstractNum w:abstractNumId="0" w15:restartNumberingAfterBreak="0">
     <w:nsid w:val="399D7552"/>
     <w:multiLevelType w:val="hybridMultilevel"/>
@@ -7271,7 +7856,7 @@
 </file>
 
 <file path=word/styles.xml><?xml version="1.0" encoding="utf-8"?>
-<w:styles xmlns:mc="http://schemas.openxmlformats.org/markup-compatibility/2006" xmlns:r="http://schemas.openxmlformats.org/officeDocument/2006/relationships" xmlns:w="http://schemas.openxmlformats.org/wordprocessingml/2006/main" xmlns:w14="http://schemas.microsoft.com/office/word/2010/wordml" xmlns:w15="http://schemas.microsoft.com/office/word/2012/wordml" xmlns:w16cex="http://schemas.microsoft.com/office/word/2018/wordml/cex" xmlns:w16cid="http://schemas.microsoft.com/office/word/2016/wordml/cid" xmlns:w16="http://schemas.microsoft.com/office/word/2018/wordml" xmlns:w16du="http://schemas.microsoft.com/office/word/2023/wordml/word16du" xmlns:w16sdtdh="http://schemas.microsoft.com/office/word/2020/wordml/sdtdatahash" xmlns:w16se="http://schemas.microsoft.com/office/word/2015/wordml/symex" mc:Ignorable="w14 w15 w16se w16cid w16 w16cex w16sdtdh w16du">
+<w:styles xmlns:mc="http://schemas.openxmlformats.org/markup-compatibility/2006" xmlns:r="http://schemas.openxmlformats.org/officeDocument/2006/relationships" xmlns:w="http://schemas.openxmlformats.org/wordprocessingml/2006/main" xmlns:w14="http://schemas.microsoft.com/office/word/2010/wordml" xmlns:w15="http://schemas.microsoft.com/office/word/2012/wordml" xmlns:w16cex="http://schemas.microsoft.com/office/word/2018/wordml/cex" xmlns:w16cid="http://schemas.microsoft.com/office/word/2016/wordml/cid" xmlns:w16="http://schemas.microsoft.com/office/word/2018/wordml" xmlns:w16du="http://schemas.microsoft.com/office/word/2023/wordml/word16du" xmlns:w16sdtdh="http://schemas.microsoft.com/office/word/2020/wordml/sdtdatahash" xmlns:w16sdtfl="http://schemas.microsoft.com/office/word/2024/wordml/sdtformatlock" xmlns:w16se="http://schemas.microsoft.com/office/word/2015/wordml/symex" mc:Ignorable="w14 w15 w16se w16cid w16 w16cex w16sdtdh w16sdtfl w16du">
   <w:docDefaults>
     <w:rPrDefault>
       <w:rPr>

</xml_diff>